<commit_message>
Updated and improved check_aip
</commit_message>
<xml_diff>
--- a/assignment1/assignment0.00.docx
+++ b/assignment1/assignment0.00.docx
@@ -46,7 +46,27 @@
           <w:szCs w:val="24"/>
           <w:lang w:val="en-US"/>
         </w:rPr>
-        <w:t>PSI-AdvaSP-M: Advanced Security and Privacy</w:t>
+        <w:t>PSI-</w:t>
+      </w:r>
+      <w:proofErr w:type="spellStart"/>
+      <w:r>
+        <w:rPr>
+          <w:rStyle w:val="fontstyle01"/>
+          <w:sz w:val="34"/>
+          <w:szCs w:val="24"/>
+          <w:lang w:val="en-US"/>
+        </w:rPr>
+        <w:t>AdvaSP</w:t>
+      </w:r>
+      <w:proofErr w:type="spellEnd"/>
+      <w:r>
+        <w:rPr>
+          <w:rStyle w:val="fontstyle01"/>
+          <w:sz w:val="34"/>
+          <w:szCs w:val="24"/>
+          <w:lang w:val="en-US"/>
+        </w:rPr>
+        <w:t>-M: Advanced Security and Privacy</w:t>
       </w:r>
       <w:r>
         <w:rPr>
@@ -59,13 +79,23 @@
         </w:rPr>
         <w:br/>
       </w:r>
+      <w:proofErr w:type="spellStart"/>
       <w:r>
         <w:rPr>
           <w:rStyle w:val="fontstyle21"/>
           <w:sz w:val="30"/>
           <w:lang w:val="en-US"/>
         </w:rPr>
-        <w:t>Privacy and Security in Information Systems Group</w:t>
+        <w:t>Privacy</w:t>
+      </w:r>
+      <w:proofErr w:type="spellEnd"/>
+      <w:r>
+        <w:rPr>
+          <w:rStyle w:val="fontstyle21"/>
+          <w:sz w:val="30"/>
+          <w:lang w:val="en-US"/>
+        </w:rPr>
+        <w:t xml:space="preserve"> and Security in Information Systems Group</w:t>
       </w:r>
     </w:p>
     <w:p>
@@ -296,7 +326,21 @@
         <w:rPr>
           <w:lang w:val="en-GB"/>
         </w:rPr>
-        <w:t xml:space="preserve"> data, e. g. send requests to Google Analytics only with a anonymized IP </w:t>
+        <w:t xml:space="preserve"> data, e. g. send requests to Google Analytics only with </w:t>
+      </w:r>
+      <w:proofErr w:type="gramStart"/>
+      <w:r>
+        <w:rPr>
+          <w:lang w:val="en-GB"/>
+        </w:rPr>
+        <w:t>a</w:t>
+      </w:r>
+      <w:proofErr w:type="gramEnd"/>
+      <w:r>
+        <w:rPr>
+          <w:lang w:val="en-GB"/>
+        </w:rPr>
+        <w:t xml:space="preserve"> anonymized IP </w:t>
       </w:r>
       <w:r>
         <w:rPr>
@@ -1116,74 +1160,6 @@
     </w:p>
     <w:p>
       <w:pPr>
-        <w:pStyle w:val="Listenabsatz"/>
-        <w:numPr>
-          <w:ilvl w:val="0"/>
-          <w:numId w:val="3"/>
-        </w:numPr>
-        <w:rPr>
-          <w:rFonts w:ascii="URWPalladioL-Roma" w:hAnsi="URWPalladioL-Roma" w:cs="URWPalladioL-Roma"/>
-          <w:lang w:val="en-GB"/>
-        </w:rPr>
-      </w:pPr>
-      <w:r>
-        <w:rPr>
-          <w:rFonts w:ascii="URWPalladioL-Roma" w:hAnsi="URWPalladioL-Roma" w:cs="URWPalladioL-Roma"/>
-          <w:lang w:val="en-GB"/>
-        </w:rPr>
-        <w:t>Which cookies are set on the different websites? Maybe this could lead us to cookie synchronization</w:t>
-      </w:r>
-    </w:p>
-    <w:p>
-      <w:pPr>
-        <w:pStyle w:val="Listenabsatz"/>
-        <w:numPr>
-          <w:ilvl w:val="0"/>
-          <w:numId w:val="3"/>
-        </w:numPr>
-        <w:rPr>
-          <w:rFonts w:ascii="URWPalladioL-Roma" w:hAnsi="URWPalladioL-Roma" w:cs="URWPalladioL-Roma"/>
-          <w:lang w:val="en-GB"/>
-        </w:rPr>
-      </w:pPr>
-      <w:r>
-        <w:rPr>
-          <w:rFonts w:ascii="URWPalladioL-Roma" w:hAnsi="URWPalladioL-Roma" w:cs="URWPalladioL-Roma"/>
-          <w:lang w:val="en-GB"/>
-        </w:rPr>
-        <w:t xml:space="preserve">Which versions of browsers are supported by the third parties? Do they support antediluvian versions which are not supported by the browser companies </w:t>
-      </w:r>
-      <w:r>
-        <w:rPr>
-          <w:rFonts w:ascii="URWPalladioL-Roma" w:hAnsi="URWPalladioL-Roma" w:cs="URWPalladioL-Roma"/>
-          <w:lang w:val="en-GB"/>
-        </w:rPr>
-        <w:t>any</w:t>
-      </w:r>
-      <w:r>
-        <w:rPr>
-          <w:rFonts w:ascii="URWPalladioL-Roma" w:hAnsi="URWPalladioL-Roma" w:cs="URWPalladioL-Roma"/>
-          <w:lang w:val="en-GB"/>
-        </w:rPr>
-        <w:t xml:space="preserve"> longer</w:t>
-      </w:r>
-      <w:r>
-        <w:rPr>
-          <w:rFonts w:ascii="URWPalladioL-Roma" w:hAnsi="URWPalladioL-Roma" w:cs="URWPalladioL-Roma"/>
-          <w:lang w:val="en-GB"/>
-        </w:rPr>
-        <w:t>?</w:t>
-      </w:r>
-      <w:r>
-        <w:rPr>
-          <w:rFonts w:ascii="URWPalladioL-Roma" w:hAnsi="URWPalladioL-Roma" w:cs="URWPalladioL-Roma"/>
-          <w:lang w:val="en-GB"/>
-        </w:rPr>
-        <w:t xml:space="preserve"> This could be a lack of security</w:t>
-      </w:r>
-    </w:p>
-    <w:p>
-      <w:pPr>
         <w:autoSpaceDE w:val="0"/>
         <w:autoSpaceDN w:val="0"/>
         <w:adjustRightInd w:val="0"/>
@@ -1194,85 +1170,95 @@
           <w:lang w:val="en-GB"/>
         </w:rPr>
       </w:pPr>
-      <w:r>
-        <w:rPr>
-          <w:rFonts w:ascii="URWPalladioL-Roma" w:hAnsi="URWPalladioL-Roma" w:cs="URWPalladioL-Roma"/>
-          <w:b/>
-          <w:lang w:val="en-GB"/>
-        </w:rPr>
-        <w:t>Note that including a third party does not necessarily mean that the third party is</w:t>
-      </w:r>
-    </w:p>
-    <w:p>
-      <w:pPr>
-        <w:rPr>
-          <w:rFonts w:ascii="URWPalladioL-Roma" w:hAnsi="URWPalladioL-Roma" w:cs="URWPalladioL-Roma"/>
-          <w:b/>
-          <w:lang w:val="en-GB"/>
-        </w:rPr>
-      </w:pPr>
-      <w:r>
-        <w:rPr>
-          <w:rFonts w:ascii="URWPalladioL-Roma" w:hAnsi="URWPalladioL-Roma" w:cs="URWPalladioL-Roma"/>
-          <w:b/>
-          <w:lang w:val="en-GB"/>
-        </w:rPr>
-        <w:t xml:space="preserve">actually reachable, so the HTTP request to them can fail. Include all requests or only the </w:t>
-      </w:r>
-      <w:r>
-        <w:rPr>
-          <w:rFonts w:ascii="URWPalladioL-Roma" w:hAnsi="URWPalladioL-Roma" w:cs="URWPalladioL-Roma"/>
-          <w:b/>
-          <w:lang w:val="en-GB"/>
-        </w:rPr>
-        <w:t>successful</w:t>
-      </w:r>
-      <w:r>
-        <w:rPr>
-          <w:rFonts w:ascii="URWPalladioL-Roma" w:hAnsi="URWPalladioL-Roma" w:cs="URWPalladioL-Roma"/>
-          <w:b/>
-          <w:lang w:val="en-GB"/>
-        </w:rPr>
-        <w:t xml:space="preserve"> one</w:t>
-      </w:r>
-      <w:r>
-        <w:rPr>
-          <w:rFonts w:ascii="URWPalladioL-Roma" w:hAnsi="URWPalladioL-Roma" w:cs="URWPalladioL-Roma"/>
-          <w:b/>
-          <w:lang w:val="en-GB"/>
-        </w:rPr>
-        <w:t>s</w:t>
-      </w:r>
-      <w:r>
-        <w:rPr>
-          <w:rFonts w:ascii="URWPalladioL-Roma" w:hAnsi="URWPalladioL-Roma" w:cs="URWPalladioL-Roma"/>
-          <w:b/>
-          <w:lang w:val="en-GB"/>
-        </w:rPr>
-        <w:t xml:space="preserve"> and why?</w:t>
-      </w:r>
-    </w:p>
-    <w:p>
-      <w:pPr>
-        <w:rPr>
-          <w:lang w:val="en-GB"/>
-        </w:rPr>
-      </w:pPr>
-      <w:r>
-        <w:rPr>
-          <w:lang w:val="en-GB"/>
-        </w:rPr>
-        <w:t xml:space="preserve">We decided to include the failed HTTP requests in the statistics to guarantee the completeness. Apart from that no further consideration is made. </w:t>
-      </w:r>
-    </w:p>
-    <w:p>
-      <w:pPr>
-        <w:rPr>
-          <w:lang w:val="en-GB"/>
-        </w:rPr>
-      </w:pPr>
       <w:bookmarkStart w:id="0" w:name="_GoBack"/>
       <w:bookmarkEnd w:id="0"/>
+      <w:r>
+        <w:rPr>
+          <w:rFonts w:ascii="URWPalladioL-Roma" w:hAnsi="URWPalladioL-Roma" w:cs="URWPalladioL-Roma"/>
+          <w:b/>
+          <w:lang w:val="en-GB"/>
+        </w:rPr>
+        <w:t>Note that including a third party does not necessarily mean that the third party is</w:t>
+      </w:r>
+    </w:p>
+    <w:p>
+      <w:pPr>
+        <w:rPr>
+          <w:rFonts w:ascii="URWPalladioL-Roma" w:hAnsi="URWPalladioL-Roma" w:cs="URWPalladioL-Roma"/>
+          <w:b/>
+          <w:lang w:val="en-GB"/>
+        </w:rPr>
+      </w:pPr>
+      <w:proofErr w:type="gramStart"/>
+      <w:r>
+        <w:rPr>
+          <w:rFonts w:ascii="URWPalladioL-Roma" w:hAnsi="URWPalladioL-Roma" w:cs="URWPalladioL-Roma"/>
+          <w:b/>
+          <w:lang w:val="en-GB"/>
+        </w:rPr>
+        <w:t>actually reachable</w:t>
+      </w:r>
+      <w:proofErr w:type="gramEnd"/>
+      <w:r>
+        <w:rPr>
+          <w:rFonts w:ascii="URWPalladioL-Roma" w:hAnsi="URWPalladioL-Roma" w:cs="URWPalladioL-Roma"/>
+          <w:b/>
+          <w:lang w:val="en-GB"/>
+        </w:rPr>
+        <w:t xml:space="preserve">, so the HTTP request to them can fail. Include all requests or only the </w:t>
+      </w:r>
+      <w:r>
+        <w:rPr>
+          <w:rFonts w:ascii="URWPalladioL-Roma" w:hAnsi="URWPalladioL-Roma" w:cs="URWPalladioL-Roma"/>
+          <w:b/>
+          <w:lang w:val="en-GB"/>
+        </w:rPr>
+        <w:t>successful</w:t>
+      </w:r>
+      <w:r>
+        <w:rPr>
+          <w:rFonts w:ascii="URWPalladioL-Roma" w:hAnsi="URWPalladioL-Roma" w:cs="URWPalladioL-Roma"/>
+          <w:b/>
+          <w:lang w:val="en-GB"/>
+        </w:rPr>
+        <w:t xml:space="preserve"> one</w:t>
+      </w:r>
+      <w:r>
+        <w:rPr>
+          <w:rFonts w:ascii="URWPalladioL-Roma" w:hAnsi="URWPalladioL-Roma" w:cs="URWPalladioL-Roma"/>
+          <w:b/>
+          <w:lang w:val="en-GB"/>
+        </w:rPr>
+        <w:t>s</w:t>
+      </w:r>
+      <w:r>
+        <w:rPr>
+          <w:rFonts w:ascii="URWPalladioL-Roma" w:hAnsi="URWPalladioL-Roma" w:cs="URWPalladioL-Roma"/>
+          <w:b/>
+          <w:lang w:val="en-GB"/>
+        </w:rPr>
+        <w:t xml:space="preserve"> and why?</w:t>
+      </w:r>
+    </w:p>
+    <w:p>
+      <w:pPr>
+        <w:rPr>
+          <w:lang w:val="en-GB"/>
+        </w:rPr>
+      </w:pPr>
+      <w:r>
+        <w:rPr>
+          <w:lang w:val="en-GB"/>
+        </w:rPr>
+        <w:t xml:space="preserve">We decided to include the failed HTTP requests in the statistics to guarantee the completeness. Apart from that no further consideration is made. </w:t>
+      </w:r>
+    </w:p>
+    <w:p>
+      <w:pPr>
+        <w:rPr>
+          <w:lang w:val="en-GB"/>
+        </w:rPr>
+      </w:pPr>
     </w:p>
     <w:sectPr>
       <w:pgSz w:w="11906" w:h="16838"/>

</xml_diff>

<commit_message>
update from last assginment
</commit_message>
<xml_diff>
--- a/assignment1/assignment0.00.docx
+++ b/assignment1/assignment0.00.docx
@@ -1286,9 +1286,39 @@
     <w:p>
       <w:pPr>
         <w:rPr>
-          <w:lang w:val="en-GB"/>
-        </w:rPr>
-      </w:pPr>
+          <w:b/>
+          <w:lang w:val="en-GB"/>
+        </w:rPr>
+      </w:pPr>
+      <w:r>
+        <w:rPr>
+          <w:b/>
+          <w:lang w:val="en-GB"/>
+        </w:rPr>
+        <w:t>Explanation for plots</w:t>
+      </w:r>
+      <w:r>
+        <w:rPr>
+          <w:b/>
+          <w:lang w:val="en-GB"/>
+        </w:rPr>
+        <w:t>?</w:t>
+      </w:r>
+      <w:bookmarkStart w:id="0" w:name="_GoBack"/>
+      <w:bookmarkEnd w:id="0"/>
+    </w:p>
+    <w:p>
+      <w:pPr>
+        <w:rPr>
+          <w:lang w:val="en-GB"/>
+        </w:rPr>
+      </w:pPr>
+      <w:r>
+        <w:rPr>
+          <w:lang w:val="en-GB"/>
+        </w:rPr>
+        <w:t>We used bar diagrams to easily visualize the extent of usage of different third parties, but also the amount of different HTTP status codes to see how much of a threat is present on the crawled websites.</w:t>
+      </w:r>
       <w:r>
         <w:rPr>
           <w:lang w:val="en-GB"/>
@@ -1834,8 +1864,6 @@
         </w:rPr>
         <w:t>RUV also uses a lot of different trackers</w:t>
       </w:r>
-      <w:bookmarkStart w:id="0" w:name="_GoBack"/>
-      <w:bookmarkEnd w:id="0"/>
     </w:p>
     <w:p>
       <w:pPr>

</xml_diff>